<commit_message>
updating report and changing graphs
making graphs 1 x 4 so that it fits on the report
</commit_message>
<xml_diff>
--- a/Report V7.docx
+++ b/Report V7.docx
@@ -450,48 +450,8 @@
                                     <w:lang w:val="en-GB"/>
                                     <w14:ligatures w14:val="standardContextual"/>
                                   </w:rPr>
-                                  <w:t xml:space="preserve">MD </w:t>
+                                  <w:t>MD Iftier Roshid</w:t>
                                 </w:r>
-                                <w:proofErr w:type="spellStart"/>
-                                <w:r>
-                                  <w:rPr>
-                                    <w:rFonts w:eastAsiaTheme="minorHAnsi"/>
-                                    <w:color w:val="595959" w:themeColor="text1" w:themeTint="A6"/>
-                                    <w:kern w:val="2"/>
-                                    <w:sz w:val="28"/>
-                                    <w:szCs w:val="28"/>
-                                    <w:lang w:val="en-GB"/>
-                                    <w14:ligatures w14:val="standardContextual"/>
-                                  </w:rPr>
-                                  <w:t>Iftier</w:t>
-                                </w:r>
-                                <w:proofErr w:type="spellEnd"/>
-                                <w:r>
-                                  <w:rPr>
-                                    <w:rFonts w:eastAsiaTheme="minorHAnsi"/>
-                                    <w:color w:val="595959" w:themeColor="text1" w:themeTint="A6"/>
-                                    <w:kern w:val="2"/>
-                                    <w:sz w:val="28"/>
-                                    <w:szCs w:val="28"/>
-                                    <w:lang w:val="en-GB"/>
-                                    <w14:ligatures w14:val="standardContextual"/>
-                                  </w:rPr>
-                                  <w:t xml:space="preserve"> </w:t>
-                                </w:r>
-                                <w:proofErr w:type="spellStart"/>
-                                <w:r>
-                                  <w:rPr>
-                                    <w:rFonts w:eastAsiaTheme="minorHAnsi"/>
-                                    <w:color w:val="595959" w:themeColor="text1" w:themeTint="A6"/>
-                                    <w:kern w:val="2"/>
-                                    <w:sz w:val="28"/>
-                                    <w:szCs w:val="28"/>
-                                    <w:lang w:val="en-GB"/>
-                                    <w14:ligatures w14:val="standardContextual"/>
-                                  </w:rPr>
-                                  <w:t>Roshid</w:t>
-                                </w:r>
-                                <w:proofErr w:type="spellEnd"/>
                               </w:p>
                             </w:txbxContent>
                           </wps:txbx>
@@ -627,48 +587,8 @@
                               <w:lang w:val="en-GB"/>
                               <w14:ligatures w14:val="standardContextual"/>
                             </w:rPr>
-                            <w:t xml:space="preserve">MD </w:t>
+                            <w:t>MD Iftier Roshid</w:t>
                           </w:r>
-                          <w:proofErr w:type="spellStart"/>
-                          <w:r>
-                            <w:rPr>
-                              <w:rFonts w:eastAsiaTheme="minorHAnsi"/>
-                              <w:color w:val="595959" w:themeColor="text1" w:themeTint="A6"/>
-                              <w:kern w:val="2"/>
-                              <w:sz w:val="28"/>
-                              <w:szCs w:val="28"/>
-                              <w:lang w:val="en-GB"/>
-                              <w14:ligatures w14:val="standardContextual"/>
-                            </w:rPr>
-                            <w:t>Iftier</w:t>
-                          </w:r>
-                          <w:proofErr w:type="spellEnd"/>
-                          <w:r>
-                            <w:rPr>
-                              <w:rFonts w:eastAsiaTheme="minorHAnsi"/>
-                              <w:color w:val="595959" w:themeColor="text1" w:themeTint="A6"/>
-                              <w:kern w:val="2"/>
-                              <w:sz w:val="28"/>
-                              <w:szCs w:val="28"/>
-                              <w:lang w:val="en-GB"/>
-                              <w14:ligatures w14:val="standardContextual"/>
-                            </w:rPr>
-                            <w:t xml:space="preserve"> </w:t>
-                          </w:r>
-                          <w:proofErr w:type="spellStart"/>
-                          <w:r>
-                            <w:rPr>
-                              <w:rFonts w:eastAsiaTheme="minorHAnsi"/>
-                              <w:color w:val="595959" w:themeColor="text1" w:themeTint="A6"/>
-                              <w:kern w:val="2"/>
-                              <w:sz w:val="28"/>
-                              <w:szCs w:val="28"/>
-                              <w:lang w:val="en-GB"/>
-                              <w14:ligatures w14:val="standardContextual"/>
-                            </w:rPr>
-                            <w:t>Roshid</w:t>
-                          </w:r>
-                          <w:proofErr w:type="spellEnd"/>
                         </w:p>
                       </w:txbxContent>
                     </v:textbox>
@@ -4380,16 +4300,7 @@
         <w:t>meaning it outputs the input directly if it is positive and zero otherwise</w:t>
       </w:r>
       <w:r>
-        <w:t xml:space="preserve"> </w:t>
-      </w:r>
-      <w:r>
-        <w:t xml:space="preserve">(Appendix </w:t>
-      </w:r>
-      <w:r>
-        <w:t>J</w:t>
-      </w:r>
-      <w:r>
-        <w:t>)</w:t>
+        <w:t xml:space="preserve"> (Appendix J)</w:t>
       </w:r>
       <w:r>
         <w:t>.</w:t>
@@ -6394,6 +6305,9 @@
     </w:p>
     <w:p>
       <w:r>
+        <w:rPr>
+          <w:noProof/>
+        </w:rPr>
         <w:drawing>
           <wp:inline distT="0" distB="0" distL="0" distR="0" wp14:anchorId="5EADC95B" wp14:editId="0060FFF3">
             <wp:extent cx="3772426" cy="5001323"/>
@@ -6443,6 +6357,9 @@
     </w:p>
     <w:p>
       <w:r>
+        <w:rPr>
+          <w:noProof/>
+        </w:rPr>
         <w:drawing>
           <wp:inline distT="0" distB="0" distL="0" distR="0" wp14:anchorId="151916AE" wp14:editId="3C884378">
             <wp:extent cx="3924848" cy="2724530"/>
@@ -9347,6 +9264,7 @@
   <w:style w:type="character" w:default="1" w:styleId="DefaultParagraphFont">
     <w:name w:val="Default Paragraph Font"/>
     <w:uiPriority w:val="1"/>
+    <w:semiHidden/>
     <w:unhideWhenUsed/>
   </w:style>
   <w:style w:type="table" w:default="1" w:styleId="TableNormal">

</xml_diff>